<commit_message>
updating after mystery error
</commit_message>
<xml_diff>
--- a/datasource/prvapomoc/prvaPomoc_repaired.docx
+++ b/datasource/prvapomoc/prvaPomoc_repaired.docx
@@ -166,6 +166,8 @@
           <w:u w:val="single"/>
         </w:rPr>
       </w:pPr>
+      <w:bookmarkStart w:id="0" w:name="_GoBack"/>
+      <w:bookmarkEnd w:id="0"/>
     </w:p>
     <w:p>
       <w:pPr>
@@ -291,13 +293,21 @@
         </w:rPr>
         <w:t>fruktózy.</w:t>
       </w:r>
-      <w:r>
-        <w:rPr>
-          <w:sz w:val="22"/>
-          <w:szCs w:val="22"/>
-        </w:rPr>
-        <w:br/>
-      </w:r>
+    </w:p>
+    <w:p>
+      <w:pPr>
+        <w:tabs>
+          <w:tab w:val="left" w:pos="426"/>
+          <w:tab w:val="left" w:pos="900"/>
+        </w:tabs>
+        <w:ind w:left="456"/>
+        <w:rPr>
+          <w:b/>
+          <w:bCs/>
+          <w:sz w:val="22"/>
+          <w:szCs w:val="22"/>
+        </w:rPr>
+      </w:pPr>
     </w:p>
     <w:p>
       <w:pPr>
@@ -11087,8 +11097,6 @@
         </w:rPr>
         <w:t>dusenie,</w:t>
       </w:r>
-      <w:bookmarkStart w:id="0" w:name="_GoBack"/>
-      <w:bookmarkEnd w:id="0"/>
     </w:p>
     <w:p>
       <w:pPr>
@@ -41181,6 +41189,9 @@
   </w:num>
   <w:num w:numId="128">
     <w:abstractNumId w:val="106"/>
+  </w:num>
+  <w:num w:numId="129">
+    <w:abstractNumId w:val="44"/>
   </w:num>
   <w:numIdMacAtCleanup w:val="121"/>
 </w:numbering>

</xml_diff>